<commit_message>
Aggiunta modificaAppunto e piccoli fix
</commit_message>
<xml_diff>
--- a/Documentazione/Iterazione 4/Documento di ideazione-Aggiornamento E4.docx
+++ b/Documentazione/Iterazione 4/Documento di ideazione-Aggiornamento E4.docx
@@ -4633,7 +4633,6 @@
         </w:rPr>
         <w:t xml:space="preserve"> </w:t>
       </w:r>
-      <w:proofErr w:type="spellStart"/>
       <w:r>
         <w:rPr>
           <w:rFonts w:ascii="Aptos" w:eastAsia="XYVKR+Aptos" w:hAnsi="Aptos" w:cs="XYVKR+Aptos"/>
@@ -4784,7 +4783,6 @@
         </w:rPr>
         <w:t>io</w:t>
       </w:r>
-      <w:proofErr w:type="spellEnd"/>
     </w:p>
     <w:p>
       <w:pPr>
@@ -6247,16 +6245,7 @@
           <w:sz w:val="24"/>
           <w:szCs w:val="24"/>
         </w:rPr>
-        <w:t>ei contenu</w:t>
-      </w:r>
-      <w:r>
-        <w:rPr>
-          <w:rFonts w:ascii="Aptos" w:eastAsia="HGOJT+Aptos" w:hAnsi="Aptos" w:cs="HGOJT+Aptos"/>
-          <w:color w:val="000000"/>
-          <w:sz w:val="24"/>
-          <w:szCs w:val="24"/>
-        </w:rPr>
-        <w:t>ti.</w:t>
+        <w:t>ei contenuti.</w:t>
       </w:r>
     </w:p>
     <w:p>
@@ -8006,7 +7995,16 @@
                 <w:sz w:val="26"/>
                 <w:szCs w:val="26"/>
               </w:rPr>
-              <w:t>Visualizzazione dati studente: corsi, gruppi, appunti, contenuti.</w:t>
+              <w:t>Visualizzazione dati studente: corsi, gruppi, appunti, contenuti</w:t>
+            </w:r>
+            <w:r>
+              <w:rPr>
+                <w:rFonts w:ascii="Aptos" w:hAnsi="Aptos"/>
+                <w:color w:val="000000"/>
+                <w:sz w:val="26"/>
+                <w:szCs w:val="26"/>
+              </w:rPr>
+              <w:t xml:space="preserve"> e modifica appunti.</w:t>
             </w:r>
           </w:p>
         </w:tc>
@@ -8635,12 +8633,12 @@
               </w:numPr>
               <w:shd w:val="clear" w:color="auto" w:fill="FFFFFF"/>
               <w:rPr>
-                <w:rFonts w:ascii="ArialMT" w:hAnsi="ArialMT"/>
-              </w:rPr>
-            </w:pPr>
-            <w:r>
-              <w:rPr>
-                <w:rFonts w:ascii="ArialMT" w:hAnsi="ArialMT"/>
+                <w:rFonts w:asciiTheme="minorHAnsi" w:hAnsiTheme="minorHAnsi"/>
+              </w:rPr>
+            </w:pPr>
+            <w:r>
+              <w:rPr>
+                <w:rFonts w:asciiTheme="minorHAnsi" w:hAnsiTheme="minorHAnsi"/>
               </w:rPr>
               <w:t>Le credenziali dell’utente potrebbero essere già in uso.</w:t>
             </w:r>
@@ -8654,12 +8652,12 @@
               </w:numPr>
               <w:shd w:val="clear" w:color="auto" w:fill="FFFFFF"/>
               <w:rPr>
-                <w:rFonts w:ascii="ArialMT" w:hAnsi="ArialMT"/>
-              </w:rPr>
-            </w:pPr>
-            <w:r>
-              <w:rPr>
-                <w:rFonts w:ascii="ArialMT" w:hAnsi="ArialMT"/>
+                <w:rFonts w:asciiTheme="minorHAnsi" w:hAnsiTheme="minorHAnsi"/>
+              </w:rPr>
+            </w:pPr>
+            <w:r>
+              <w:rPr>
+                <w:rFonts w:asciiTheme="minorHAnsi" w:hAnsiTheme="minorHAnsi"/>
               </w:rPr>
               <w:t>L’utente sceglie di eliminare il profilo anziché crearlo, eliminando prima tutte le sue iscrizioni, contenuti dei corsi e iscrizioni ai gruppi studio.</w:t>
             </w:r>
@@ -8701,18 +8699,18 @@
               <w:pStyle w:val="NormaleWeb"/>
               <w:shd w:val="clear" w:color="auto" w:fill="FFFFFF"/>
               <w:rPr>
-                <w:rFonts w:ascii="ArialMT" w:hAnsi="ArialMT"/>
-              </w:rPr>
-            </w:pPr>
-            <w:r>
-              <w:rPr>
-                <w:rFonts w:ascii="ArialMT" w:hAnsi="ArialMT"/>
+                <w:rFonts w:asciiTheme="minorHAnsi" w:hAnsiTheme="minorHAnsi"/>
+              </w:rPr>
+            </w:pPr>
+            <w:r>
+              <w:rPr>
+                <w:rFonts w:asciiTheme="minorHAnsi" w:hAnsiTheme="minorHAnsi"/>
               </w:rPr>
               <w:t>Interfaccia intuitiva per la registrazione.</w:t>
             </w:r>
             <w:r>
               <w:rPr>
-                <w:rFonts w:ascii="ArialMT" w:hAnsi="ArialMT"/>
+                <w:rFonts w:asciiTheme="minorHAnsi" w:hAnsiTheme="minorHAnsi"/>
               </w:rPr>
               <w:br/>
               <w:t>Poche credenziali uniche richieste.</w:t>
@@ -9298,6 +9296,7 @@
                 <w:sz w:val="22"/>
                 <w:szCs w:val="22"/>
               </w:rPr>
+              <w:lastRenderedPageBreak/>
               <w:t>Scenario principale di successo</w:t>
             </w:r>
           </w:p>
@@ -9347,7 +9346,6 @@
                 <w:sz w:val="22"/>
                 <w:szCs w:val="22"/>
               </w:rPr>
-              <w:lastRenderedPageBreak/>
               <w:t>L’utente inserisce i nuovi dati relativi al suo profilo.</w:t>
             </w:r>
           </w:p>
@@ -9410,7 +9408,6 @@
                 <w:sz w:val="22"/>
                 <w:szCs w:val="22"/>
               </w:rPr>
-              <w:lastRenderedPageBreak/>
               <w:t>Estensioni</w:t>
             </w:r>
           </w:p>
@@ -10412,21 +10409,6 @@
           <w:bCs/>
           <w:i/>
           <w:iCs/>
-          <w:sz w:val="28"/>
-          <w:szCs w:val="28"/>
-        </w:rPr>
-      </w:pPr>
-    </w:p>
-    <w:p>
-      <w:pPr>
-        <w:pStyle w:val="NormaleWeb"/>
-        <w:shd w:val="clear" w:color="auto" w:fill="FFFFFF"/>
-        <w:rPr>
-          <w:rFonts w:ascii="Aptos" w:hAnsi="Aptos"/>
-          <w:b/>
-          <w:bCs/>
-          <w:i/>
-          <w:iCs/>
           <w:sz w:val="26"/>
           <w:szCs w:val="26"/>
         </w:rPr>
@@ -14774,12 +14756,12 @@
                 <w:numId w:val="14"/>
               </w:numPr>
               <w:rPr>
-                <w:rFonts w:ascii="Aptos" w:hAnsi="Aptos"/>
-              </w:rPr>
-            </w:pPr>
-            <w:r>
-              <w:rPr>
-                <w:rFonts w:ascii="Aptos" w:hAnsi="Aptos"/>
+                <w:rFonts w:asciiTheme="minorHAnsi" w:hAnsiTheme="minorHAnsi"/>
+              </w:rPr>
+            </w:pPr>
+            <w:r>
+              <w:rPr>
+                <w:rFonts w:asciiTheme="minorHAnsi" w:hAnsiTheme="minorHAnsi"/>
               </w:rPr>
               <w:t>L’utente già autenticato, seleziona “Scarica contenuto/appunto da un corso/gruppo studio”.</w:t>
             </w:r>
@@ -14792,12 +14774,12 @@
                 <w:numId w:val="14"/>
               </w:numPr>
               <w:rPr>
-                <w:rFonts w:ascii="Aptos" w:hAnsi="Aptos"/>
-              </w:rPr>
-            </w:pPr>
-            <w:r>
-              <w:rPr>
-                <w:rFonts w:ascii="Aptos" w:hAnsi="Aptos"/>
+                <w:rFonts w:asciiTheme="minorHAnsi" w:hAnsiTheme="minorHAnsi"/>
+              </w:rPr>
+            </w:pPr>
+            <w:r>
+              <w:rPr>
+                <w:rFonts w:asciiTheme="minorHAnsi" w:hAnsiTheme="minorHAnsi"/>
               </w:rPr>
               <w:t>L’utente sceglie il corso/gruppo studio dal quale vuole scaricare il contenuto/gruppo studio.</w:t>
             </w:r>
@@ -14810,12 +14792,12 @@
                 <w:numId w:val="14"/>
               </w:numPr>
               <w:rPr>
-                <w:rFonts w:ascii="Aptos" w:hAnsi="Aptos"/>
-              </w:rPr>
-            </w:pPr>
-            <w:r>
-              <w:rPr>
-                <w:rFonts w:ascii="Aptos" w:hAnsi="Aptos"/>
+                <w:rFonts w:asciiTheme="minorHAnsi" w:hAnsiTheme="minorHAnsi"/>
+              </w:rPr>
+            </w:pPr>
+            <w:r>
+              <w:rPr>
+                <w:rFonts w:asciiTheme="minorHAnsi" w:hAnsiTheme="minorHAnsi"/>
               </w:rPr>
               <w:t>Il contenuto/appunto selezionato viene aggiunto alla lista dei contenuti/appunti dello studente.</w:t>
             </w:r>
@@ -14861,12 +14843,12 @@
               </w:numPr>
               <w:shd w:val="clear" w:color="auto" w:fill="FFFFFF"/>
               <w:rPr>
-                <w:rFonts w:ascii="ArialMT" w:hAnsi="ArialMT"/>
-              </w:rPr>
-            </w:pPr>
-            <w:r>
-              <w:rPr>
-                <w:rFonts w:ascii="ArialMT" w:hAnsi="ArialMT"/>
+                <w:rFonts w:asciiTheme="minorHAnsi" w:hAnsiTheme="minorHAnsi"/>
+              </w:rPr>
+            </w:pPr>
+            <w:r>
+              <w:rPr>
+                <w:rFonts w:asciiTheme="minorHAnsi" w:hAnsiTheme="minorHAnsi"/>
               </w:rPr>
               <w:t>Il contenuto/appunto è inesistente, l’utente viene riportato alla schermata iniziale con un messaggio di errore.</w:t>
             </w:r>
@@ -14880,14 +14862,26 @@
               </w:numPr>
               <w:shd w:val="clear" w:color="auto" w:fill="FFFFFF"/>
               <w:rPr>
-                <w:rFonts w:ascii="ArialMT" w:hAnsi="ArialMT"/>
-              </w:rPr>
-            </w:pPr>
-            <w:r>
-              <w:rPr>
-                <w:rFonts w:ascii="ArialMT" w:hAnsi="ArialMT"/>
-              </w:rPr>
-              <w:t>Il contenuto/appunto è inesistente, l’utente viene riportato alla schermata iniziale con un messaggio di errore.</w:t>
+                <w:rFonts w:asciiTheme="minorHAnsi" w:hAnsiTheme="minorHAnsi"/>
+              </w:rPr>
+            </w:pPr>
+            <w:r>
+              <w:rPr>
+                <w:rFonts w:asciiTheme="minorHAnsi" w:hAnsiTheme="minorHAnsi"/>
+              </w:rPr>
+              <w:t xml:space="preserve">Il contenuto/appunto è </w:t>
+            </w:r>
+            <w:r>
+              <w:rPr>
+                <w:rFonts w:asciiTheme="minorHAnsi" w:hAnsiTheme="minorHAnsi"/>
+              </w:rPr>
+              <w:t>già stato scaricato</w:t>
+            </w:r>
+            <w:r>
+              <w:rPr>
+                <w:rFonts w:asciiTheme="minorHAnsi" w:hAnsiTheme="minorHAnsi"/>
+              </w:rPr>
+              <w:t>, l’utente viene riportato alla schermata iniziale con un messaggio di errore.</w:t>
             </w:r>
           </w:p>
           <w:p>
@@ -14899,12 +14893,12 @@
               </w:numPr>
               <w:shd w:val="clear" w:color="auto" w:fill="FFFFFF"/>
               <w:rPr>
-                <w:rFonts w:ascii="ArialMT" w:hAnsi="ArialMT"/>
-              </w:rPr>
-            </w:pPr>
-            <w:r>
-              <w:rPr>
-                <w:rFonts w:ascii="ArialMT" w:hAnsi="ArialMT"/>
+                <w:rFonts w:asciiTheme="minorHAnsi" w:hAnsiTheme="minorHAnsi"/>
+              </w:rPr>
+            </w:pPr>
+            <w:r>
+              <w:rPr>
+                <w:rFonts w:asciiTheme="minorHAnsi" w:hAnsiTheme="minorHAnsi"/>
               </w:rPr>
               <w:t>Non esistono corsi/gruppi studio.</w:t>
             </w:r>
@@ -14918,12 +14912,12 @@
               </w:numPr>
               <w:shd w:val="clear" w:color="auto" w:fill="FFFFFF"/>
               <w:rPr>
-                <w:rFonts w:ascii="ArialMT" w:hAnsi="ArialMT"/>
-              </w:rPr>
-            </w:pPr>
-            <w:r>
-              <w:rPr>
-                <w:rFonts w:ascii="ArialMT" w:hAnsi="ArialMT"/>
+                <w:rFonts w:asciiTheme="minorHAnsi" w:hAnsiTheme="minorHAnsi"/>
+              </w:rPr>
+            </w:pPr>
+            <w:r>
+              <w:rPr>
+                <w:rFonts w:asciiTheme="minorHAnsi" w:hAnsiTheme="minorHAnsi"/>
               </w:rPr>
               <w:t>Non esistono appunti/contenuti nel gruppo studio/corso.</w:t>
             </w:r>
@@ -14937,12 +14931,12 @@
               </w:numPr>
               <w:shd w:val="clear" w:color="auto" w:fill="FFFFFF"/>
               <w:rPr>
-                <w:rFonts w:ascii="ArialMT" w:hAnsi="ArialMT"/>
-              </w:rPr>
-            </w:pPr>
-            <w:r>
-              <w:rPr>
-                <w:rFonts w:ascii="ArialMT" w:hAnsi="ArialMT"/>
+                <w:rFonts w:asciiTheme="minorHAnsi" w:hAnsiTheme="minorHAnsi"/>
+              </w:rPr>
+            </w:pPr>
+            <w:r>
+              <w:rPr>
+                <w:rFonts w:asciiTheme="minorHAnsi" w:hAnsiTheme="minorHAnsi"/>
               </w:rPr>
               <w:lastRenderedPageBreak/>
               <w:t>L’utente può eliminare un contenuto/gruppo studio dalla sua lista.</w:t>
@@ -14986,12 +14980,12 @@
               <w:pStyle w:val="NormaleWeb"/>
               <w:shd w:val="clear" w:color="auto" w:fill="FFFFFF"/>
               <w:rPr>
-                <w:rFonts w:ascii="ArialMT" w:hAnsi="ArialMT"/>
-              </w:rPr>
-            </w:pPr>
-            <w:r>
-              <w:rPr>
-                <w:rFonts w:ascii="ArialMT" w:hAnsi="ArialMT"/>
+                <w:rFonts w:asciiTheme="minorHAnsi" w:hAnsiTheme="minorHAnsi"/>
+              </w:rPr>
+            </w:pPr>
+            <w:r>
+              <w:rPr>
+                <w:rFonts w:asciiTheme="minorHAnsi" w:hAnsiTheme="minorHAnsi"/>
               </w:rPr>
               <w:t>Interfaccia intuitiva per la scelta dei corsi/gruppi studio e degli appunti/contenuti.</w:t>
             </w:r>
@@ -15210,8 +15204,8 @@
         <w:tblLook w:val="04A0" w:firstRow="1" w:lastRow="0" w:firstColumn="1" w:lastColumn="0" w:noHBand="0" w:noVBand="1"/>
       </w:tblPr>
       <w:tblGrid>
-        <w:gridCol w:w="5156"/>
-        <w:gridCol w:w="5168"/>
+        <w:gridCol w:w="5149"/>
+        <w:gridCol w:w="5175"/>
       </w:tblGrid>
       <w:tr>
         <w:tc>
@@ -15584,7 +15578,7 @@
               <w:pStyle w:val="NormaleWeb"/>
               <w:numPr>
                 <w:ilvl w:val="0"/>
-                <w:numId w:val="14"/>
+                <w:numId w:val="31"/>
               </w:numPr>
               <w:rPr>
                 <w:rFonts w:ascii="Aptos" w:hAnsi="Aptos"/>
@@ -15632,12 +15626,97 @@
           <w:p>
             <w:pPr>
               <w:pStyle w:val="NormaleWeb"/>
+              <w:numPr>
+                <w:ilvl w:val="0"/>
+                <w:numId w:val="32"/>
+              </w:numPr>
               <w:shd w:val="clear" w:color="auto" w:fill="FFFFFF"/>
-              <w:ind w:left="720"/>
-              <w:rPr>
-                <w:rFonts w:ascii="ArialMT" w:hAnsi="ArialMT"/>
-              </w:rPr>
-            </w:pPr>
+              <w:rPr>
+                <w:rFonts w:asciiTheme="minorHAnsi" w:hAnsiTheme="minorHAnsi"/>
+              </w:rPr>
+            </w:pPr>
+            <w:r>
+              <w:rPr>
+                <w:rFonts w:asciiTheme="minorHAnsi" w:hAnsiTheme="minorHAnsi"/>
+              </w:rPr>
+              <w:t>L'utente vuole aggiungere un contenuto/appunto ad un corso (creato)/gruppo studio.</w:t>
+            </w:r>
+          </w:p>
+          <w:p>
+            <w:pPr>
+              <w:pStyle w:val="NormaleWeb"/>
+              <w:numPr>
+                <w:ilvl w:val="0"/>
+                <w:numId w:val="32"/>
+              </w:numPr>
+              <w:shd w:val="clear" w:color="auto" w:fill="FFFFFF"/>
+              <w:rPr>
+                <w:rFonts w:asciiTheme="minorHAnsi" w:hAnsiTheme="minorHAnsi"/>
+              </w:rPr>
+            </w:pPr>
+            <w:r>
+              <w:rPr>
+                <w:rFonts w:asciiTheme="minorHAnsi" w:hAnsiTheme="minorHAnsi"/>
+              </w:rPr>
+              <w:t>L'utente vuole eliminare un contenuto da un corso creato.</w:t>
+            </w:r>
+          </w:p>
+          <w:p>
+            <w:pPr>
+              <w:pStyle w:val="NormaleWeb"/>
+              <w:numPr>
+                <w:ilvl w:val="0"/>
+                <w:numId w:val="32"/>
+              </w:numPr>
+              <w:shd w:val="clear" w:color="auto" w:fill="FFFFFF"/>
+              <w:rPr>
+                <w:rFonts w:asciiTheme="minorHAnsi" w:hAnsiTheme="minorHAnsi"/>
+              </w:rPr>
+            </w:pPr>
+            <w:r>
+              <w:rPr>
+                <w:rFonts w:asciiTheme="minorHAnsi" w:hAnsiTheme="minorHAnsi"/>
+              </w:rPr>
+              <w:t>L'utente vuole eliminare un appunto creato da lui da un gruppo studio.</w:t>
+            </w:r>
+          </w:p>
+          <w:p>
+            <w:pPr>
+              <w:pStyle w:val="NormaleWeb"/>
+              <w:numPr>
+                <w:ilvl w:val="0"/>
+                <w:numId w:val="32"/>
+              </w:numPr>
+              <w:shd w:val="clear" w:color="auto" w:fill="FFFFFF"/>
+              <w:rPr>
+                <w:rFonts w:asciiTheme="minorHAnsi" w:hAnsiTheme="minorHAnsi"/>
+              </w:rPr>
+            </w:pPr>
+            <w:r>
+              <w:rPr>
+                <w:rFonts w:asciiTheme="minorHAnsi" w:hAnsiTheme="minorHAnsi"/>
+              </w:rPr>
+              <w:t>L'utente vuole scaricare un contenuto/appunto da un corso/gruppo studio.</w:t>
+            </w:r>
+          </w:p>
+          <w:p>
+            <w:pPr>
+              <w:pStyle w:val="NormaleWeb"/>
+              <w:numPr>
+                <w:ilvl w:val="0"/>
+                <w:numId w:val="32"/>
+              </w:numPr>
+              <w:shd w:val="clear" w:color="auto" w:fill="FFFFFF"/>
+              <w:rPr>
+                <w:rFonts w:asciiTheme="minorHAnsi" w:hAnsiTheme="minorHAnsi"/>
+              </w:rPr>
+            </w:pPr>
+            <w:r>
+              <w:rPr>
+                <w:rFonts w:asciiTheme="minorHAnsi" w:hAnsiTheme="minorHAnsi"/>
+              </w:rPr>
+              <w:t>L'utente vuole modificare un appunto personale.</w:t>
+            </w:r>
           </w:p>
         </w:tc>
       </w:tr>
@@ -15822,215 +15901,6 @@
         <w:ind w:right="-20"/>
         <w:rPr>
           <w:rFonts w:ascii="Aptos" w:eastAsia="XYVKR+Aptos" w:hAnsi="Aptos" w:cs="XYVKR+Aptos"/>
-          <w:color w:val="000000"/>
-          <w:spacing w:val="-3"/>
-          <w:sz w:val="26"/>
-          <w:szCs w:val="26"/>
-        </w:rPr>
-      </w:pPr>
-    </w:p>
-    <w:p>
-      <w:pPr>
-        <w:pStyle w:val="Paragrafoelenco"/>
-        <w:widowControl w:val="0"/>
-        <w:spacing w:line="240" w:lineRule="auto"/>
-        <w:ind w:right="-20"/>
-        <w:rPr>
-          <w:rFonts w:ascii="Aptos" w:eastAsia="XYVKR+Aptos" w:hAnsi="Aptos" w:cs="XYVKR+Aptos"/>
-          <w:b/>
-          <w:bCs/>
-          <w:i/>
-          <w:iCs/>
-          <w:color w:val="000000"/>
-          <w:spacing w:val="-3"/>
-          <w:sz w:val="26"/>
-          <w:szCs w:val="26"/>
-        </w:rPr>
-      </w:pPr>
-    </w:p>
-    <w:p>
-      <w:pPr>
-        <w:pStyle w:val="Paragrafoelenco"/>
-        <w:widowControl w:val="0"/>
-        <w:spacing w:line="240" w:lineRule="auto"/>
-        <w:ind w:right="-20"/>
-        <w:rPr>
-          <w:rFonts w:ascii="Aptos" w:eastAsia="XYVKR+Aptos" w:hAnsi="Aptos" w:cs="XYVKR+Aptos"/>
-          <w:b/>
-          <w:bCs/>
-          <w:i/>
-          <w:iCs/>
-          <w:color w:val="000000"/>
-          <w:spacing w:val="-3"/>
-          <w:sz w:val="26"/>
-          <w:szCs w:val="26"/>
-        </w:rPr>
-      </w:pPr>
-    </w:p>
-    <w:p>
-      <w:pPr>
-        <w:pStyle w:val="Paragrafoelenco"/>
-        <w:widowControl w:val="0"/>
-        <w:spacing w:line="240" w:lineRule="auto"/>
-        <w:ind w:right="-20"/>
-        <w:rPr>
-          <w:rFonts w:ascii="Aptos" w:eastAsia="XYVKR+Aptos" w:hAnsi="Aptos" w:cs="XYVKR+Aptos"/>
-          <w:b/>
-          <w:bCs/>
-          <w:i/>
-          <w:iCs/>
-          <w:color w:val="000000"/>
-          <w:spacing w:val="-3"/>
-          <w:sz w:val="26"/>
-          <w:szCs w:val="26"/>
-        </w:rPr>
-      </w:pPr>
-    </w:p>
-    <w:p>
-      <w:pPr>
-        <w:pStyle w:val="Paragrafoelenco"/>
-        <w:widowControl w:val="0"/>
-        <w:spacing w:line="240" w:lineRule="auto"/>
-        <w:ind w:right="-20"/>
-        <w:rPr>
-          <w:rFonts w:ascii="Aptos" w:eastAsia="XYVKR+Aptos" w:hAnsi="Aptos" w:cs="XYVKR+Aptos"/>
-          <w:b/>
-          <w:bCs/>
-          <w:i/>
-          <w:iCs/>
-          <w:color w:val="000000"/>
-          <w:spacing w:val="-3"/>
-          <w:sz w:val="26"/>
-          <w:szCs w:val="26"/>
-        </w:rPr>
-      </w:pPr>
-    </w:p>
-    <w:p>
-      <w:pPr>
-        <w:pStyle w:val="Paragrafoelenco"/>
-        <w:widowControl w:val="0"/>
-        <w:spacing w:line="240" w:lineRule="auto"/>
-        <w:ind w:right="-20"/>
-        <w:rPr>
-          <w:rFonts w:ascii="Aptos" w:eastAsia="XYVKR+Aptos" w:hAnsi="Aptos" w:cs="XYVKR+Aptos"/>
-          <w:b/>
-          <w:bCs/>
-          <w:i/>
-          <w:iCs/>
-          <w:color w:val="000000"/>
-          <w:spacing w:val="-3"/>
-          <w:sz w:val="26"/>
-          <w:szCs w:val="26"/>
-        </w:rPr>
-      </w:pPr>
-    </w:p>
-    <w:p>
-      <w:pPr>
-        <w:pStyle w:val="Paragrafoelenco"/>
-        <w:widowControl w:val="0"/>
-        <w:spacing w:line="240" w:lineRule="auto"/>
-        <w:ind w:right="-20"/>
-        <w:rPr>
-          <w:rFonts w:ascii="Aptos" w:eastAsia="XYVKR+Aptos" w:hAnsi="Aptos" w:cs="XYVKR+Aptos"/>
-          <w:b/>
-          <w:bCs/>
-          <w:i/>
-          <w:iCs/>
-          <w:color w:val="000000"/>
-          <w:spacing w:val="-3"/>
-          <w:sz w:val="26"/>
-          <w:szCs w:val="26"/>
-        </w:rPr>
-      </w:pPr>
-    </w:p>
-    <w:p>
-      <w:pPr>
-        <w:pStyle w:val="Paragrafoelenco"/>
-        <w:widowControl w:val="0"/>
-        <w:spacing w:line="240" w:lineRule="auto"/>
-        <w:ind w:right="-20"/>
-        <w:rPr>
-          <w:rFonts w:ascii="Aptos" w:eastAsia="XYVKR+Aptos" w:hAnsi="Aptos" w:cs="XYVKR+Aptos"/>
-          <w:b/>
-          <w:bCs/>
-          <w:i/>
-          <w:iCs/>
-          <w:color w:val="000000"/>
-          <w:spacing w:val="-3"/>
-          <w:sz w:val="26"/>
-          <w:szCs w:val="26"/>
-        </w:rPr>
-      </w:pPr>
-    </w:p>
-    <w:p>
-      <w:pPr>
-        <w:pStyle w:val="Paragrafoelenco"/>
-        <w:widowControl w:val="0"/>
-        <w:spacing w:line="240" w:lineRule="auto"/>
-        <w:ind w:right="-20"/>
-        <w:rPr>
-          <w:rFonts w:ascii="Aptos" w:eastAsia="XYVKR+Aptos" w:hAnsi="Aptos" w:cs="XYVKR+Aptos"/>
-          <w:b/>
-          <w:bCs/>
-          <w:i/>
-          <w:iCs/>
-          <w:color w:val="000000"/>
-          <w:spacing w:val="-3"/>
-          <w:sz w:val="26"/>
-          <w:szCs w:val="26"/>
-        </w:rPr>
-      </w:pPr>
-    </w:p>
-    <w:p>
-      <w:pPr>
-        <w:pStyle w:val="Paragrafoelenco"/>
-        <w:widowControl w:val="0"/>
-        <w:spacing w:line="240" w:lineRule="auto"/>
-        <w:ind w:right="-20"/>
-        <w:rPr>
-          <w:rFonts w:ascii="Aptos" w:eastAsia="XYVKR+Aptos" w:hAnsi="Aptos" w:cs="XYVKR+Aptos"/>
-          <w:b/>
-          <w:bCs/>
-          <w:i/>
-          <w:iCs/>
-          <w:color w:val="000000"/>
-          <w:spacing w:val="-3"/>
-          <w:sz w:val="26"/>
-          <w:szCs w:val="26"/>
-        </w:rPr>
-      </w:pPr>
-    </w:p>
-    <w:p>
-      <w:pPr>
-        <w:pStyle w:val="Paragrafoelenco"/>
-        <w:widowControl w:val="0"/>
-        <w:spacing w:line="240" w:lineRule="auto"/>
-        <w:ind w:right="-20"/>
-        <w:rPr>
-          <w:rFonts w:ascii="Aptos" w:eastAsia="XYVKR+Aptos" w:hAnsi="Aptos" w:cs="XYVKR+Aptos"/>
-          <w:b/>
-          <w:bCs/>
-          <w:i/>
-          <w:iCs/>
-          <w:color w:val="000000"/>
-          <w:spacing w:val="-3"/>
-          <w:sz w:val="26"/>
-          <w:szCs w:val="26"/>
-        </w:rPr>
-      </w:pPr>
-    </w:p>
-    <w:p>
-      <w:pPr>
-        <w:pStyle w:val="Paragrafoelenco"/>
-        <w:widowControl w:val="0"/>
-        <w:spacing w:line="240" w:lineRule="auto"/>
-        <w:ind w:right="-20"/>
-        <w:rPr>
-          <w:rFonts w:ascii="Aptos" w:eastAsia="XYVKR+Aptos" w:hAnsi="Aptos" w:cs="XYVKR+Aptos"/>
-          <w:b/>
-          <w:bCs/>
-          <w:i/>
-          <w:iCs/>
           <w:color w:val="000000"/>
           <w:spacing w:val="-3"/>
           <w:sz w:val="26"/>
@@ -16532,6 +16402,23 @@
     </w:p>
     <w:p>
       <w:pPr>
+        <w:widowControl w:val="0"/>
+        <w:spacing w:line="239" w:lineRule="auto"/>
+        <w:ind w:left="360" w:right="443"/>
+        <w:rPr>
+          <w:rFonts w:ascii="Aptos" w:eastAsia="HGOJT+Aptos" w:hAnsi="Aptos" w:cs="HGOJT+Aptos"/>
+          <w:b/>
+          <w:bCs/>
+          <w:i/>
+          <w:iCs/>
+          <w:color w:val="000000"/>
+          <w:sz w:val="36"/>
+          <w:szCs w:val="36"/>
+        </w:rPr>
+      </w:pPr>
+    </w:p>
+    <w:p>
+      <w:pPr>
         <w:pStyle w:val="Paragrafoelenco"/>
         <w:widowControl w:val="0"/>
         <w:numPr>
@@ -16686,7 +16573,25 @@
           <w:sz w:val="26"/>
           <w:szCs w:val="26"/>
         </w:rPr>
-        <w:t>Appunto: documento caricato dagli studenti per la condivisione.</w:t>
+        <w:t>Appunto: documento caricato dagli studenti per la condivisione</w:t>
+      </w:r>
+      <w:r>
+        <w:rPr>
+          <w:rFonts w:ascii="Aptos" w:eastAsia="HGOJT+Aptos" w:hAnsi="Aptos" w:cs="HGOJT+Aptos"/>
+          <w:color w:val="000000"/>
+          <w:sz w:val="26"/>
+          <w:szCs w:val="26"/>
+        </w:rPr>
+        <w:t xml:space="preserve"> nei gruppi studio</w:t>
+      </w:r>
+      <w:r>
+        <w:rPr>
+          <w:rFonts w:ascii="Aptos" w:eastAsia="HGOJT+Aptos" w:hAnsi="Aptos" w:cs="HGOJT+Aptos"/>
+          <w:color w:val="000000"/>
+          <w:sz w:val="26"/>
+          <w:szCs w:val="26"/>
+        </w:rPr>
+        <w:t>.</w:t>
       </w:r>
     </w:p>
     <w:p>
@@ -16776,7 +16681,25 @@
           <w:sz w:val="26"/>
           <w:szCs w:val="26"/>
         </w:rPr>
-        <w:t>Contenuto: materiale inserito in un corso e disponibile agli iscritti.</w:t>
+        <w:t>Contenuto: materiale inserito in un corso</w:t>
+      </w:r>
+      <w:r>
+        <w:rPr>
+          <w:rFonts w:ascii="Aptos" w:eastAsia="HGOJT+Aptos" w:hAnsi="Aptos" w:cs="HGOJT+Aptos"/>
+          <w:color w:val="000000"/>
+          <w:sz w:val="26"/>
+          <w:szCs w:val="26"/>
+        </w:rPr>
+        <w:t xml:space="preserve"> dal creatore</w:t>
+      </w:r>
+      <w:r>
+        <w:rPr>
+          <w:rFonts w:ascii="Aptos" w:eastAsia="HGOJT+Aptos" w:hAnsi="Aptos" w:cs="HGOJT+Aptos"/>
+          <w:color w:val="000000"/>
+          <w:sz w:val="26"/>
+          <w:szCs w:val="26"/>
+        </w:rPr>
+        <w:t xml:space="preserve"> e disponibile agli iscritti.</w:t>
       </w:r>
     </w:p>
     <w:p>
@@ -16813,37 +16736,6 @@
           <w:szCs w:val="26"/>
         </w:rPr>
         <w:t>dente ad un corso.</w:t>
-      </w:r>
-      <w:r>
-        <w:rPr>
-          <w:rFonts w:ascii="Aptos" w:hAnsi="Aptos"/>
-          <w:color w:val="000000"/>
-          <w:sz w:val="24"/>
-          <w:szCs w:val="24"/>
-        </w:rPr>
-        <w:t xml:space="preserve"> </w:t>
-      </w:r>
-    </w:p>
-    <w:p>
-      <w:pPr>
-        <w:widowControl w:val="0"/>
-        <w:spacing w:line="239" w:lineRule="auto"/>
-        <w:ind w:right="443"/>
-        <w:rPr>
-          <w:rFonts w:ascii="Aptos" w:hAnsi="Aptos"/>
-          <w:color w:val="000000"/>
-          <w:sz w:val="24"/>
-          <w:szCs w:val="24"/>
-        </w:rPr>
-      </w:pPr>
-      <w:r>
-        <w:rPr>
-          <w:rFonts w:ascii="Aptos" w:hAnsi="Aptos"/>
-          <w:color w:val="000000"/>
-          <w:sz w:val="24"/>
-          <w:szCs w:val="24"/>
-        </w:rPr>
-        <w:t>NOTA BENE ! Appunti e Contenuti sono oggetti distinti.</w:t>
       </w:r>
     </w:p>
     <w:sectPr>
@@ -17626,6 +17518,92 @@
     </w:lvl>
   </w:abstractNum>
   <w:abstractNum w:abstractNumId="7" w15:restartNumberingAfterBreak="0">
+    <w:nsid w:val="17B661FF"/>
+    <w:multiLevelType w:val="hybridMultilevel"/>
+    <w:tmpl w:val="59322462"/>
+    <w:lvl w:ilvl="0" w:tplc="0410000F">
+      <w:start w:val="1"/>
+      <w:numFmt w:val="decimal"/>
+      <w:lvlText w:val="%1."/>
+      <w:lvlJc w:val="left"/>
+      <w:pPr>
+        <w:ind w:left="1080" w:hanging="360"/>
+      </w:pPr>
+    </w:lvl>
+    <w:lvl w:ilvl="1" w:tplc="04100019" w:tentative="1">
+      <w:start w:val="1"/>
+      <w:numFmt w:val="lowerLetter"/>
+      <w:lvlText w:val="%2."/>
+      <w:lvlJc w:val="left"/>
+      <w:pPr>
+        <w:ind w:left="1800" w:hanging="360"/>
+      </w:pPr>
+    </w:lvl>
+    <w:lvl w:ilvl="2" w:tplc="0410001B" w:tentative="1">
+      <w:start w:val="1"/>
+      <w:numFmt w:val="lowerRoman"/>
+      <w:lvlText w:val="%3."/>
+      <w:lvlJc w:val="right"/>
+      <w:pPr>
+        <w:ind w:left="2520" w:hanging="180"/>
+      </w:pPr>
+    </w:lvl>
+    <w:lvl w:ilvl="3" w:tplc="0410000F" w:tentative="1">
+      <w:start w:val="1"/>
+      <w:numFmt w:val="decimal"/>
+      <w:lvlText w:val="%4."/>
+      <w:lvlJc w:val="left"/>
+      <w:pPr>
+        <w:ind w:left="3240" w:hanging="360"/>
+      </w:pPr>
+    </w:lvl>
+    <w:lvl w:ilvl="4" w:tplc="04100019" w:tentative="1">
+      <w:start w:val="1"/>
+      <w:numFmt w:val="lowerLetter"/>
+      <w:lvlText w:val="%5."/>
+      <w:lvlJc w:val="left"/>
+      <w:pPr>
+        <w:ind w:left="3960" w:hanging="360"/>
+      </w:pPr>
+    </w:lvl>
+    <w:lvl w:ilvl="5" w:tplc="0410001B" w:tentative="1">
+      <w:start w:val="1"/>
+      <w:numFmt w:val="lowerRoman"/>
+      <w:lvlText w:val="%6."/>
+      <w:lvlJc w:val="right"/>
+      <w:pPr>
+        <w:ind w:left="4680" w:hanging="180"/>
+      </w:pPr>
+    </w:lvl>
+    <w:lvl w:ilvl="6" w:tplc="0410000F" w:tentative="1">
+      <w:start w:val="1"/>
+      <w:numFmt w:val="decimal"/>
+      <w:lvlText w:val="%7."/>
+      <w:lvlJc w:val="left"/>
+      <w:pPr>
+        <w:ind w:left="5400" w:hanging="360"/>
+      </w:pPr>
+    </w:lvl>
+    <w:lvl w:ilvl="7" w:tplc="04100019" w:tentative="1">
+      <w:start w:val="1"/>
+      <w:numFmt w:val="lowerLetter"/>
+      <w:lvlText w:val="%8."/>
+      <w:lvlJc w:val="left"/>
+      <w:pPr>
+        <w:ind w:left="6120" w:hanging="360"/>
+      </w:pPr>
+    </w:lvl>
+    <w:lvl w:ilvl="8" w:tplc="0410001B" w:tentative="1">
+      <w:start w:val="1"/>
+      <w:numFmt w:val="lowerRoman"/>
+      <w:lvlText w:val="%9."/>
+      <w:lvlJc w:val="right"/>
+      <w:pPr>
+        <w:ind w:left="6840" w:hanging="180"/>
+      </w:pPr>
+    </w:lvl>
+  </w:abstractNum>
+  <w:abstractNum w:abstractNumId="8" w15:restartNumberingAfterBreak="0">
     <w:nsid w:val="19C01882"/>
     <w:multiLevelType w:val="hybridMultilevel"/>
     <w:tmpl w:val="D092F1E0"/>
@@ -17738,7 +17716,7 @@
       </w:rPr>
     </w:lvl>
   </w:abstractNum>
-  <w:abstractNum w:abstractNumId="8" w15:restartNumberingAfterBreak="0">
+  <w:abstractNum w:abstractNumId="9" w15:restartNumberingAfterBreak="0">
     <w:nsid w:val="25380972"/>
     <w:multiLevelType w:val="multilevel"/>
     <w:tmpl w:val="04DA67CE"/>
@@ -17859,7 +17837,93 @@
       </w:rPr>
     </w:lvl>
   </w:abstractNum>
-  <w:abstractNum w:abstractNumId="9" w15:restartNumberingAfterBreak="0">
+  <w:abstractNum w:abstractNumId="10" w15:restartNumberingAfterBreak="0">
+    <w:nsid w:val="27FB7137"/>
+    <w:multiLevelType w:val="hybridMultilevel"/>
+    <w:tmpl w:val="BE9ABE3C"/>
+    <w:lvl w:ilvl="0" w:tplc="FFFFFFFF">
+      <w:start w:val="1"/>
+      <w:numFmt w:val="decimal"/>
+      <w:lvlText w:val="%1."/>
+      <w:lvlJc w:val="left"/>
+      <w:pPr>
+        <w:ind w:left="1080" w:hanging="360"/>
+      </w:pPr>
+    </w:lvl>
+    <w:lvl w:ilvl="1" w:tplc="FFFFFFFF" w:tentative="1">
+      <w:start w:val="1"/>
+      <w:numFmt w:val="lowerLetter"/>
+      <w:lvlText w:val="%2."/>
+      <w:lvlJc w:val="left"/>
+      <w:pPr>
+        <w:ind w:left="1800" w:hanging="360"/>
+      </w:pPr>
+    </w:lvl>
+    <w:lvl w:ilvl="2" w:tplc="FFFFFFFF" w:tentative="1">
+      <w:start w:val="1"/>
+      <w:numFmt w:val="lowerRoman"/>
+      <w:lvlText w:val="%3."/>
+      <w:lvlJc w:val="right"/>
+      <w:pPr>
+        <w:ind w:left="2520" w:hanging="180"/>
+      </w:pPr>
+    </w:lvl>
+    <w:lvl w:ilvl="3" w:tplc="FFFFFFFF" w:tentative="1">
+      <w:start w:val="1"/>
+      <w:numFmt w:val="decimal"/>
+      <w:lvlText w:val="%4."/>
+      <w:lvlJc w:val="left"/>
+      <w:pPr>
+        <w:ind w:left="3240" w:hanging="360"/>
+      </w:pPr>
+    </w:lvl>
+    <w:lvl w:ilvl="4" w:tplc="FFFFFFFF" w:tentative="1">
+      <w:start w:val="1"/>
+      <w:numFmt w:val="lowerLetter"/>
+      <w:lvlText w:val="%5."/>
+      <w:lvlJc w:val="left"/>
+      <w:pPr>
+        <w:ind w:left="3960" w:hanging="360"/>
+      </w:pPr>
+    </w:lvl>
+    <w:lvl w:ilvl="5" w:tplc="FFFFFFFF" w:tentative="1">
+      <w:start w:val="1"/>
+      <w:numFmt w:val="lowerRoman"/>
+      <w:lvlText w:val="%6."/>
+      <w:lvlJc w:val="right"/>
+      <w:pPr>
+        <w:ind w:left="4680" w:hanging="180"/>
+      </w:pPr>
+    </w:lvl>
+    <w:lvl w:ilvl="6" w:tplc="FFFFFFFF" w:tentative="1">
+      <w:start w:val="1"/>
+      <w:numFmt w:val="decimal"/>
+      <w:lvlText w:val="%7."/>
+      <w:lvlJc w:val="left"/>
+      <w:pPr>
+        <w:ind w:left="5400" w:hanging="360"/>
+      </w:pPr>
+    </w:lvl>
+    <w:lvl w:ilvl="7" w:tplc="FFFFFFFF" w:tentative="1">
+      <w:start w:val="1"/>
+      <w:numFmt w:val="lowerLetter"/>
+      <w:lvlText w:val="%8."/>
+      <w:lvlJc w:val="left"/>
+      <w:pPr>
+        <w:ind w:left="6120" w:hanging="360"/>
+      </w:pPr>
+    </w:lvl>
+    <w:lvl w:ilvl="8" w:tplc="FFFFFFFF" w:tentative="1">
+      <w:start w:val="1"/>
+      <w:numFmt w:val="lowerRoman"/>
+      <w:lvlText w:val="%9."/>
+      <w:lvlJc w:val="right"/>
+      <w:pPr>
+        <w:ind w:left="6840" w:hanging="180"/>
+      </w:pPr>
+    </w:lvl>
+  </w:abstractNum>
+  <w:abstractNum w:abstractNumId="11" w15:restartNumberingAfterBreak="0">
     <w:nsid w:val="2ACB658E"/>
     <w:multiLevelType w:val="hybridMultilevel"/>
     <w:tmpl w:val="62C806AA"/>
@@ -17948,7 +18012,7 @@
       </w:pPr>
     </w:lvl>
   </w:abstractNum>
-  <w:abstractNum w:abstractNumId="10" w15:restartNumberingAfterBreak="0">
+  <w:abstractNum w:abstractNumId="12" w15:restartNumberingAfterBreak="0">
     <w:nsid w:val="2CF56D7A"/>
     <w:multiLevelType w:val="hybridMultilevel"/>
     <w:tmpl w:val="5C96830A"/>
@@ -18061,7 +18125,7 @@
       </w:rPr>
     </w:lvl>
   </w:abstractNum>
-  <w:abstractNum w:abstractNumId="11" w15:restartNumberingAfterBreak="0">
+  <w:abstractNum w:abstractNumId="13" w15:restartNumberingAfterBreak="0">
     <w:nsid w:val="2EDE4845"/>
     <w:multiLevelType w:val="hybridMultilevel"/>
     <w:tmpl w:val="6BE215FA"/>
@@ -18150,10 +18214,10 @@
       </w:pPr>
     </w:lvl>
   </w:abstractNum>
-  <w:abstractNum w:abstractNumId="12" w15:restartNumberingAfterBreak="0">
+  <w:abstractNum w:abstractNumId="14" w15:restartNumberingAfterBreak="0">
     <w:nsid w:val="37085BEE"/>
     <w:multiLevelType w:val="hybridMultilevel"/>
-    <w:tmpl w:val="81F6540A"/>
+    <w:tmpl w:val="6AD0082E"/>
     <w:lvl w:ilvl="0" w:tplc="98E2922C">
       <w:start w:val="1"/>
       <w:numFmt w:val="bullet"/>
@@ -18265,7 +18329,7 @@
       </w:rPr>
     </w:lvl>
   </w:abstractNum>
-  <w:abstractNum w:abstractNumId="13" w15:restartNumberingAfterBreak="0">
+  <w:abstractNum w:abstractNumId="15" w15:restartNumberingAfterBreak="0">
     <w:nsid w:val="3F7A7EE4"/>
     <w:multiLevelType w:val="hybridMultilevel"/>
     <w:tmpl w:val="54CEBC90"/>
@@ -18354,7 +18418,7 @@
       </w:pPr>
     </w:lvl>
   </w:abstractNum>
-  <w:abstractNum w:abstractNumId="14" w15:restartNumberingAfterBreak="0">
+  <w:abstractNum w:abstractNumId="16" w15:restartNumberingAfterBreak="0">
     <w:nsid w:val="43B54905"/>
     <w:multiLevelType w:val="hybridMultilevel"/>
     <w:tmpl w:val="3946AE1A"/>
@@ -18443,7 +18507,7 @@
       </w:pPr>
     </w:lvl>
   </w:abstractNum>
-  <w:abstractNum w:abstractNumId="15" w15:restartNumberingAfterBreak="0">
+  <w:abstractNum w:abstractNumId="17" w15:restartNumberingAfterBreak="0">
     <w:nsid w:val="44257805"/>
     <w:multiLevelType w:val="hybridMultilevel"/>
     <w:tmpl w:val="F968C3E6"/>
@@ -18532,7 +18596,7 @@
       </w:pPr>
     </w:lvl>
   </w:abstractNum>
-  <w:abstractNum w:abstractNumId="16" w15:restartNumberingAfterBreak="0">
+  <w:abstractNum w:abstractNumId="18" w15:restartNumberingAfterBreak="0">
     <w:nsid w:val="4673756B"/>
     <w:multiLevelType w:val="hybridMultilevel"/>
     <w:tmpl w:val="ED36E830"/>
@@ -18625,7 +18689,7 @@
       </w:pPr>
     </w:lvl>
   </w:abstractNum>
-  <w:abstractNum w:abstractNumId="17" w15:restartNumberingAfterBreak="0">
+  <w:abstractNum w:abstractNumId="19" w15:restartNumberingAfterBreak="0">
     <w:nsid w:val="47793391"/>
     <w:multiLevelType w:val="hybridMultilevel"/>
     <w:tmpl w:val="BB94A7EC"/>
@@ -18714,7 +18778,7 @@
       </w:pPr>
     </w:lvl>
   </w:abstractNum>
-  <w:abstractNum w:abstractNumId="18" w15:restartNumberingAfterBreak="0">
+  <w:abstractNum w:abstractNumId="20" w15:restartNumberingAfterBreak="0">
     <w:nsid w:val="502A2662"/>
     <w:multiLevelType w:val="multilevel"/>
     <w:tmpl w:val="F2DA16BA"/>
@@ -18835,7 +18899,7 @@
       </w:rPr>
     </w:lvl>
   </w:abstractNum>
-  <w:abstractNum w:abstractNumId="19" w15:restartNumberingAfterBreak="0">
+  <w:abstractNum w:abstractNumId="21" w15:restartNumberingAfterBreak="0">
     <w:nsid w:val="54B160DF"/>
     <w:multiLevelType w:val="hybridMultilevel"/>
     <w:tmpl w:val="9508E19E"/>
@@ -18924,7 +18988,7 @@
       </w:pPr>
     </w:lvl>
   </w:abstractNum>
-  <w:abstractNum w:abstractNumId="20" w15:restartNumberingAfterBreak="0">
+  <w:abstractNum w:abstractNumId="22" w15:restartNumberingAfterBreak="0">
     <w:nsid w:val="566E0B3B"/>
     <w:multiLevelType w:val="hybridMultilevel"/>
     <w:tmpl w:val="E0024D68"/>
@@ -19013,7 +19077,7 @@
       </w:pPr>
     </w:lvl>
   </w:abstractNum>
-  <w:abstractNum w:abstractNumId="21" w15:restartNumberingAfterBreak="0">
+  <w:abstractNum w:abstractNumId="23" w15:restartNumberingAfterBreak="0">
     <w:nsid w:val="5C916C95"/>
     <w:multiLevelType w:val="hybridMultilevel"/>
     <w:tmpl w:val="30B292C8"/>
@@ -19102,7 +19166,7 @@
       </w:pPr>
     </w:lvl>
   </w:abstractNum>
-  <w:abstractNum w:abstractNumId="22" w15:restartNumberingAfterBreak="0">
+  <w:abstractNum w:abstractNumId="24" w15:restartNumberingAfterBreak="0">
     <w:nsid w:val="5D263499"/>
     <w:multiLevelType w:val="hybridMultilevel"/>
     <w:tmpl w:val="6A5CC674"/>
@@ -19191,7 +19255,7 @@
       </w:pPr>
     </w:lvl>
   </w:abstractNum>
-  <w:abstractNum w:abstractNumId="23" w15:restartNumberingAfterBreak="0">
+  <w:abstractNum w:abstractNumId="25" w15:restartNumberingAfterBreak="0">
     <w:nsid w:val="60C23CD7"/>
     <w:multiLevelType w:val="hybridMultilevel"/>
     <w:tmpl w:val="77183680"/>
@@ -19280,7 +19344,7 @@
       </w:pPr>
     </w:lvl>
   </w:abstractNum>
-  <w:abstractNum w:abstractNumId="24" w15:restartNumberingAfterBreak="0">
+  <w:abstractNum w:abstractNumId="26" w15:restartNumberingAfterBreak="0">
     <w:nsid w:val="64137D8C"/>
     <w:multiLevelType w:val="hybridMultilevel"/>
     <w:tmpl w:val="930A5460"/>
@@ -19393,7 +19457,7 @@
       </w:rPr>
     </w:lvl>
   </w:abstractNum>
-  <w:abstractNum w:abstractNumId="25" w15:restartNumberingAfterBreak="0">
+  <w:abstractNum w:abstractNumId="27" w15:restartNumberingAfterBreak="0">
     <w:nsid w:val="68FA0ED7"/>
     <w:multiLevelType w:val="hybridMultilevel"/>
     <w:tmpl w:val="E5523FA2"/>
@@ -19506,7 +19570,7 @@
       </w:rPr>
     </w:lvl>
   </w:abstractNum>
-  <w:abstractNum w:abstractNumId="26" w15:restartNumberingAfterBreak="0">
+  <w:abstractNum w:abstractNumId="28" w15:restartNumberingAfterBreak="0">
     <w:nsid w:val="6BFB4B03"/>
     <w:multiLevelType w:val="hybridMultilevel"/>
     <w:tmpl w:val="971A4B58"/>
@@ -19616,7 +19680,7 @@
       </w:rPr>
     </w:lvl>
   </w:abstractNum>
-  <w:abstractNum w:abstractNumId="27" w15:restartNumberingAfterBreak="0">
+  <w:abstractNum w:abstractNumId="29" w15:restartNumberingAfterBreak="0">
     <w:nsid w:val="72C00130"/>
     <w:multiLevelType w:val="hybridMultilevel"/>
     <w:tmpl w:val="95B0F50A"/>
@@ -19705,7 +19769,7 @@
       </w:pPr>
     </w:lvl>
   </w:abstractNum>
-  <w:abstractNum w:abstractNumId="28" w15:restartNumberingAfterBreak="0">
+  <w:abstractNum w:abstractNumId="30" w15:restartNumberingAfterBreak="0">
     <w:nsid w:val="7A0F677C"/>
     <w:multiLevelType w:val="hybridMultilevel"/>
     <w:tmpl w:val="04966898"/>
@@ -19794,7 +19858,7 @@
       </w:pPr>
     </w:lvl>
   </w:abstractNum>
-  <w:abstractNum w:abstractNumId="29" w15:restartNumberingAfterBreak="0">
+  <w:abstractNum w:abstractNumId="31" w15:restartNumberingAfterBreak="0">
     <w:nsid w:val="7B7C1ED5"/>
     <w:multiLevelType w:val="multilevel"/>
     <w:tmpl w:val="F2DA16BA"/>
@@ -19916,10 +19980,10 @@
     </w:lvl>
   </w:abstractNum>
   <w:num w:numId="1" w16cid:durableId="344670555">
-    <w:abstractNumId w:val="15"/>
+    <w:abstractNumId w:val="17"/>
   </w:num>
   <w:num w:numId="2" w16cid:durableId="813988059">
-    <w:abstractNumId w:val="27"/>
+    <w:abstractNumId w:val="29"/>
   </w:num>
   <w:num w:numId="3" w16cid:durableId="1782333772">
     <w:abstractNumId w:val="5"/>
@@ -19931,37 +19995,37 @@
     <w:abstractNumId w:val="2"/>
   </w:num>
   <w:num w:numId="6" w16cid:durableId="460659250">
-    <w:abstractNumId w:val="10"/>
+    <w:abstractNumId w:val="12"/>
   </w:num>
   <w:num w:numId="7" w16cid:durableId="2067411479">
-    <w:abstractNumId w:val="24"/>
+    <w:abstractNumId w:val="26"/>
   </w:num>
   <w:num w:numId="8" w16cid:durableId="535696825">
-    <w:abstractNumId w:val="7"/>
+    <w:abstractNumId w:val="8"/>
   </w:num>
   <w:num w:numId="9" w16cid:durableId="491071363">
     <w:abstractNumId w:val="0"/>
   </w:num>
   <w:num w:numId="10" w16cid:durableId="1952055508">
-    <w:abstractNumId w:val="26"/>
+    <w:abstractNumId w:val="28"/>
   </w:num>
   <w:num w:numId="11" w16cid:durableId="1269122553">
-    <w:abstractNumId w:val="12"/>
+    <w:abstractNumId w:val="14"/>
   </w:num>
   <w:num w:numId="12" w16cid:durableId="1520773410">
-    <w:abstractNumId w:val="16"/>
+    <w:abstractNumId w:val="18"/>
   </w:num>
   <w:num w:numId="13" w16cid:durableId="295110364">
-    <w:abstractNumId w:val="25"/>
+    <w:abstractNumId w:val="27"/>
   </w:num>
   <w:num w:numId="14" w16cid:durableId="835653940">
-    <w:abstractNumId w:val="9"/>
+    <w:abstractNumId w:val="11"/>
   </w:num>
   <w:num w:numId="15" w16cid:durableId="441535628">
-    <w:abstractNumId w:val="29"/>
+    <w:abstractNumId w:val="31"/>
   </w:num>
   <w:num w:numId="16" w16cid:durableId="1939101038">
-    <w:abstractNumId w:val="22"/>
+    <w:abstractNumId w:val="24"/>
   </w:num>
   <w:num w:numId="17" w16cid:durableId="467287270">
     <w:abstractNumId w:val="6"/>
@@ -19970,40 +20034,46 @@
     <w:abstractNumId w:val="4"/>
   </w:num>
   <w:num w:numId="19" w16cid:durableId="646662740">
-    <w:abstractNumId w:val="18"/>
+    <w:abstractNumId w:val="20"/>
   </w:num>
   <w:num w:numId="20" w16cid:durableId="1346906357">
-    <w:abstractNumId w:val="20"/>
+    <w:abstractNumId w:val="22"/>
   </w:num>
   <w:num w:numId="21" w16cid:durableId="1931349002">
-    <w:abstractNumId w:val="28"/>
+    <w:abstractNumId w:val="30"/>
   </w:num>
   <w:num w:numId="22" w16cid:durableId="2073889086">
-    <w:abstractNumId w:val="19"/>
+    <w:abstractNumId w:val="21"/>
   </w:num>
   <w:num w:numId="23" w16cid:durableId="1914897147">
     <w:abstractNumId w:val="3"/>
   </w:num>
   <w:num w:numId="24" w16cid:durableId="368460104">
-    <w:abstractNumId w:val="21"/>
+    <w:abstractNumId w:val="23"/>
   </w:num>
   <w:num w:numId="25" w16cid:durableId="626282065">
-    <w:abstractNumId w:val="23"/>
+    <w:abstractNumId w:val="25"/>
   </w:num>
   <w:num w:numId="26" w16cid:durableId="1538009734">
-    <w:abstractNumId w:val="14"/>
+    <w:abstractNumId w:val="16"/>
   </w:num>
   <w:num w:numId="27" w16cid:durableId="396246671">
-    <w:abstractNumId w:val="11"/>
+    <w:abstractNumId w:val="13"/>
   </w:num>
   <w:num w:numId="28" w16cid:durableId="471480235">
-    <w:abstractNumId w:val="17"/>
+    <w:abstractNumId w:val="19"/>
   </w:num>
   <w:num w:numId="29" w16cid:durableId="144249265">
-    <w:abstractNumId w:val="8"/>
+    <w:abstractNumId w:val="9"/>
   </w:num>
   <w:num w:numId="30" w16cid:durableId="786125786">
-    <w:abstractNumId w:val="13"/>
+    <w:abstractNumId w:val="15"/>
+  </w:num>
+  <w:num w:numId="31" w16cid:durableId="239028922">
+    <w:abstractNumId w:val="7"/>
+  </w:num>
+  <w:num w:numId="32" w16cid:durableId="308244767">
+    <w:abstractNumId w:val="10"/>
   </w:num>
 </w:numbering>
 </file>
@@ -20407,6 +20477,32 @@
     <w:name w:val="Normal"/>
     <w:qFormat/>
   </w:style>
+  <w:style w:type="paragraph" w:styleId="Titolo3">
+    <w:name w:val="heading 3"/>
+    <w:basedOn w:val="Normale"/>
+    <w:next w:val="Normale"/>
+    <w:link w:val="Titolo3Carattere"/>
+    <w:uiPriority w:val="9"/>
+    <w:semiHidden/>
+    <w:unhideWhenUsed/>
+    <w:qFormat/>
+    <w:rsid w:val="00057A7C"/>
+    <w:pPr>
+      <w:keepNext/>
+      <w:keepLines/>
+      <w:spacing w:before="160" w:after="80" w:line="278" w:lineRule="auto"/>
+      <w:outlineLvl w:val="2"/>
+    </w:pPr>
+    <w:rPr>
+      <w:rFonts w:asciiTheme="minorHAnsi" w:eastAsiaTheme="majorEastAsia" w:hAnsiTheme="minorHAnsi" w:cstheme="majorBidi"/>
+      <w:color w:val="0F4761" w:themeColor="accent1" w:themeShade="BF"/>
+      <w:kern w:val="2"/>
+      <w:sz w:val="28"/>
+      <w:szCs w:val="28"/>
+      <w:lang w:eastAsia="en-US"/>
+      <w14:ligatures w14:val="standardContextual"/>
+    </w:rPr>
+  </w:style>
   <w:style w:type="character" w:default="1" w:styleId="Carpredefinitoparagrafo">
     <w:name w:val="Default Paragraph Font"/>
     <w:uiPriority w:val="1"/>
@@ -20477,6 +20573,23 @@
       <w:rFonts w:ascii="Times New Roman" w:eastAsia="Times New Roman" w:hAnsi="Times New Roman" w:cs="Times New Roman"/>
       <w:sz w:val="24"/>
       <w:szCs w:val="24"/>
+    </w:rPr>
+  </w:style>
+  <w:style w:type="character" w:customStyle="1" w:styleId="Titolo3Carattere">
+    <w:name w:val="Titolo 3 Carattere"/>
+    <w:basedOn w:val="Carpredefinitoparagrafo"/>
+    <w:link w:val="Titolo3"/>
+    <w:uiPriority w:val="9"/>
+    <w:semiHidden/>
+    <w:rsid w:val="00057A7C"/>
+    <w:rPr>
+      <w:rFonts w:asciiTheme="minorHAnsi" w:eastAsiaTheme="majorEastAsia" w:hAnsiTheme="minorHAnsi" w:cstheme="majorBidi"/>
+      <w:color w:val="0F4761" w:themeColor="accent1" w:themeShade="BF"/>
+      <w:kern w:val="2"/>
+      <w:sz w:val="28"/>
+      <w:szCs w:val="28"/>
+      <w:lang w:eastAsia="en-US"/>
+      <w14:ligatures w14:val="standardContextual"/>
     </w:rPr>
   </w:style>
 </w:styles>

</xml_diff>